<commit_message>
order in template changed and corrected
</commit_message>
<xml_diff>
--- a/utils/Aufklaerungsbogen/Template.docx
+++ b/utils/Aufklaerungsbogen/Template.docx
@@ -98,13 +98,19 @@
           </mc:Choice>
           <mc:Fallback>
             <w:pict>
-              <v:line w14:anchorId="54F63749" id="Gerader Verbinder 2" o:spid="_x0000_s1026" style="position:absolute;z-index:251661312;visibility:visible;mso-wrap-style:square;mso-width-percent:0;mso-wrap-distance-left:9pt;mso-wrap-distance-top:0;mso-wrap-distance-right:9pt;mso-wrap-distance-bottom:0;mso-position-horizontal:absolute;mso-position-horizontal-relative:text;mso-position-vertical:absolute;mso-position-vertical-relative:text;mso-width-percent:0;mso-width-relative:margin" from="436.9pt,10.3pt" to="436.9pt,10.3pt" o:gfxdata="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" strokecolor="black [3040]"/>
+              <v:line w14:anchorId="142DBAD1" id="Gerader Verbinder 2" o:spid="_x0000_s1026" style="position:absolute;z-index:251661312;visibility:visible;mso-wrap-style:square;mso-width-percent:0;mso-wrap-distance-left:9pt;mso-wrap-distance-top:0;mso-wrap-distance-right:9pt;mso-wrap-distance-bottom:0;mso-position-horizontal:absolute;mso-position-horizontal-relative:text;mso-position-vertical:absolute;mso-position-vertical-relative:text;mso-width-percent:0;mso-width-relative:margin" from="436.9pt,10.3pt" to="436.9pt,10.3pt" o:gfxdata="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" strokecolor="black [3040]"/>
             </w:pict>
           </mc:Fallback>
         </mc:AlternateContent>
       </w:r>
       <w:r>
-        <w:t>Name, Vorname</w:t>
+        <w:t>Vorname</w:t>
+      </w:r>
+      <w:r>
+        <w:t xml:space="preserve">, </w:t>
+      </w:r>
+      <w:r>
+        <w:t>Nachname</w:t>
       </w:r>
       <w:r>
         <w:tab/>
@@ -128,9 +134,8 @@
       </w:r>
       <w:r>
         <w:tab/>
-        <w:t xml:space="preserve">       </w:t>
-      </w:r>
-      <w:proofErr w:type="gramStart"/>
+        <w:t xml:space="preserve">        </w:t>
+      </w:r>
       <w:r>
         <w:t xml:space="preserve"> </w:t>
       </w:r>
@@ -138,19 +143,15 @@
         <w:t xml:space="preserve"> </w:t>
       </w:r>
       <w:r>
+        <w:tab/>
+      </w:r>
+      <w:r>
+        <w:t>[[ADRESSE]],</w:t>
+      </w:r>
+      <w:r>
         <w:t xml:space="preserve"> </w:t>
       </w:r>
       <w:r>
-        <w:t>[</w:t>
-      </w:r>
-      <w:proofErr w:type="gramEnd"/>
-      <w:r>
-        <w:t>[ADRESSE]],</w:t>
-      </w:r>
-      <w:r>
-        <w:t xml:space="preserve"> </w:t>
-      </w:r>
-      <w:r>
         <w:t>[[ORT]]</w:t>
       </w:r>
     </w:p>
@@ -164,18 +165,13 @@
         <w:t>geb. am</w:t>
       </w:r>
       <w:r>
-        <w:t xml:space="preserve">                     </w:t>
-      </w:r>
-      <w:proofErr w:type="gramStart"/>
-      <w:r>
-        <w:t xml:space="preserve">   </w:t>
-      </w:r>
-      <w:r>
-        <w:t>[</w:t>
-      </w:r>
-      <w:proofErr w:type="gramEnd"/>
-      <w:r>
-        <w:t>[GEBDATUM]]</w:t>
+        <w:t xml:space="preserve">                        </w:t>
+      </w:r>
+      <w:r>
+        <w:tab/>
+      </w:r>
+      <w:r>
+        <w:t>[[GEBDATUM]]</w:t>
       </w:r>
     </w:p>
     <w:p>
@@ -210,7 +206,7 @@
                     </pic:cNvPicPr>
                   </pic:nvPicPr>
                   <pic:blipFill>
-                    <a:blip r:embed="rId5">
+                    <a:blip r:embed="rId7">
                       <a:extLst>
                         <a:ext uri="{28A0092B-C50C-407E-A947-70E740481C1C}">
                           <a14:useLocalDpi xmlns:a14="http://schemas.microsoft.com/office/drawing/2010/main" val="0"/>
@@ -272,7 +268,7 @@
                     </pic:cNvPicPr>
                   </pic:nvPicPr>
                   <pic:blipFill>
-                    <a:blip r:embed="rId5">
+                    <a:blip r:embed="rId7">
                       <a:extLst>
                         <a:ext uri="{28A0092B-C50C-407E-A947-70E740481C1C}">
                           <a14:useLocalDpi xmlns:a14="http://schemas.microsoft.com/office/drawing/2010/main" val="0"/>
@@ -500,7 +496,6 @@
         <w:pageBreakBefore/>
       </w:pPr>
       <w:r>
-        <w:lastRenderedPageBreak/>
         <w:t xml:space="preserve">Bescheinigung der Schutzimpfungen zur Ausstellung </w:t>
       </w:r>
       <w:r>
@@ -567,7 +562,7 @@
                     </pic:cNvPicPr>
                   </pic:nvPicPr>
                   <pic:blipFill>
-                    <a:blip r:embed="rId5">
+                    <a:blip r:embed="rId7">
                       <a:extLst>
                         <a:ext uri="{28A0092B-C50C-407E-A947-70E740481C1C}">
                           <a14:useLocalDpi xmlns:a14="http://schemas.microsoft.com/office/drawing/2010/main" val="0"/>
@@ -629,7 +624,7 @@
                     </pic:cNvPicPr>
                   </pic:nvPicPr>
                   <pic:blipFill>
-                    <a:blip r:embed="rId5">
+                    <a:blip r:embed="rId7">
                       <a:extLst>
                         <a:ext uri="{28A0092B-C50C-407E-A947-70E740481C1C}">
                           <a14:useLocalDpi xmlns:a14="http://schemas.microsoft.com/office/drawing/2010/main" val="0"/>
@@ -719,7 +714,7 @@
           </mc:Choice>
           <mc:Fallback>
             <w:pict>
-              <v:rect w14:anchorId="08D9B038" id="Rechteck 4" o:spid="_x0000_s1026" style="position:absolute;margin-left:243.25pt;margin-top:24.05pt;width:13.25pt;height:12.85pt;z-index:251664384;visibility:visible;mso-wrap-style:square;mso-wrap-distance-left:9pt;mso-wrap-distance-top:0;mso-wrap-distance-right:9pt;mso-wrap-distance-bottom:0;mso-position-horizontal:absolute;mso-position-horizontal-relative:text;mso-position-vertical:absolute;mso-position-vertical-relative:text;v-text-anchor:middle" o:gfxdata="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" filled="f" strokecolor="windowText" strokeweight="2pt"/>
+              <v:rect w14:anchorId="6F36CE86" id="Rechteck 4" o:spid="_x0000_s1026" style="position:absolute;margin-left:243.25pt;margin-top:24.05pt;width:13.25pt;height:12.85pt;z-index:251664384;visibility:visible;mso-wrap-style:square;mso-wrap-distance-left:9pt;mso-wrap-distance-top:0;mso-wrap-distance-right:9pt;mso-wrap-distance-bottom:0;mso-position-horizontal:absolute;mso-position-horizontal-relative:text;mso-position-vertical:absolute;mso-position-vertical-relative:text;v-text-anchor:middle" o:gfxdata="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" filled="f" strokecolor="windowText" strokeweight="2pt"/>
             </w:pict>
           </mc:Fallback>
         </mc:AlternateContent>
@@ -794,7 +789,7 @@
           </mc:Choice>
           <mc:Fallback>
             <w:pict>
-              <v:rect w14:anchorId="41EE7BBA" id="Rechteck 3" o:spid="_x0000_s1026" style="position:absolute;margin-left:140.85pt;margin-top:24.95pt;width:13.3pt;height:12.85pt;z-index:251662336;visibility:visible;mso-wrap-style:square;mso-wrap-distance-left:9pt;mso-wrap-distance-top:0;mso-wrap-distance-right:9pt;mso-wrap-distance-bottom:0;mso-position-horizontal:absolute;mso-position-horizontal-relative:text;mso-position-vertical:absolute;mso-position-vertical-relative:text;v-text-anchor:middle" o:gfxdata="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" filled="f" strokecolor="black [3213]" strokeweight="2pt"/>
+              <v:rect w14:anchorId="03785FD8" id="Rechteck 3" o:spid="_x0000_s1026" style="position:absolute;margin-left:140.85pt;margin-top:24.95pt;width:13.3pt;height:12.85pt;z-index:251662336;visibility:visible;mso-wrap-style:square;mso-wrap-distance-left:9pt;mso-wrap-distance-top:0;mso-wrap-distance-right:9pt;mso-wrap-distance-bottom:0;mso-position-horizontal:absolute;mso-position-horizontal-relative:text;mso-position-vertical:absolute;mso-position-vertical-relative:text;v-text-anchor:middle" o:gfxdata="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" filled="f" strokecolor="black [3213]" strokeweight="2pt"/>
             </w:pict>
           </mc:Fallback>
         </mc:AlternateContent>
@@ -892,7 +887,7 @@
           </mc:Choice>
           <mc:Fallback>
             <w:pict>
-              <v:rect w14:anchorId="7E6FABFB" id="Rechteck 7" o:spid="_x0000_s1026" style="position:absolute;margin-left:243.25pt;margin-top:2.75pt;width:13.25pt;height:12.85pt;z-index:251670528;visibility:visible;mso-wrap-style:square;mso-wrap-distance-left:9pt;mso-wrap-distance-top:0;mso-wrap-distance-right:9pt;mso-wrap-distance-bottom:0;mso-position-horizontal:absolute;mso-position-horizontal-relative:text;mso-position-vertical:absolute;mso-position-vertical-relative:text;v-text-anchor:middle" o:gfxdata="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" filled="f" strokecolor="windowText" strokeweight="2pt"/>
+              <v:rect w14:anchorId="438E76DA" id="Rechteck 7" o:spid="_x0000_s1026" style="position:absolute;margin-left:243.25pt;margin-top:2.75pt;width:13.25pt;height:12.85pt;z-index:251670528;visibility:visible;mso-wrap-style:square;mso-wrap-distance-left:9pt;mso-wrap-distance-top:0;mso-wrap-distance-right:9pt;mso-wrap-distance-bottom:0;mso-position-horizontal:absolute;mso-position-horizontal-relative:text;mso-position-vertical:absolute;mso-position-vertical-relative:text;v-text-anchor:middle" o:gfxdata="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" filled="f" strokecolor="windowText" strokeweight="2pt"/>
             </w:pict>
           </mc:Fallback>
         </mc:AlternateContent>
@@ -953,7 +948,7 @@
           </mc:Choice>
           <mc:Fallback>
             <w:pict>
-              <v:rect w14:anchorId="1C9DF04A" id="Rechteck 5" o:spid="_x0000_s1026" style="position:absolute;margin-left:140.85pt;margin-top:2.75pt;width:13.25pt;height:12.85pt;z-index:251666432;visibility:visible;mso-wrap-style:square;mso-wrap-distance-left:9pt;mso-wrap-distance-top:0;mso-wrap-distance-right:9pt;mso-wrap-distance-bottom:0;mso-position-horizontal:absolute;mso-position-horizontal-relative:text;mso-position-vertical:absolute;mso-position-vertical-relative:text;v-text-anchor:middle" o:gfxdata="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" filled="f" strokecolor="windowText" strokeweight="2pt"/>
+              <v:rect w14:anchorId="0B418A67" id="Rechteck 5" o:spid="_x0000_s1026" style="position:absolute;margin-left:140.85pt;margin-top:2.75pt;width:13.25pt;height:12.85pt;z-index:251666432;visibility:visible;mso-wrap-style:square;mso-wrap-distance-left:9pt;mso-wrap-distance-top:0;mso-wrap-distance-right:9pt;mso-wrap-distance-bottom:0;mso-position-horizontal:absolute;mso-position-horizontal-relative:text;mso-position-vertical:absolute;mso-position-vertical-relative:text;v-text-anchor:middle" o:gfxdata="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" filled="f" strokecolor="windowText" strokeweight="2pt"/>
             </w:pict>
           </mc:Fallback>
         </mc:AlternateContent>
@@ -1012,7 +1007,7 @@
                     </pic:cNvPicPr>
                   </pic:nvPicPr>
                   <pic:blipFill>
-                    <a:blip r:embed="rId5">
+                    <a:blip r:embed="rId7">
                       <a:extLst>
                         <a:ext uri="{28A0092B-C50C-407E-A947-70E740481C1C}">
                           <a14:useLocalDpi xmlns:a14="http://schemas.microsoft.com/office/drawing/2010/main" val="0"/>
@@ -1070,7 +1065,7 @@
                     </pic:cNvPicPr>
                   </pic:nvPicPr>
                   <pic:blipFill>
-                    <a:blip r:embed="rId5">
+                    <a:blip r:embed="rId7">
                       <a:extLst>
                         <a:ext uri="{28A0092B-C50C-407E-A947-70E740481C1C}">
                           <a14:useLocalDpi xmlns:a14="http://schemas.microsoft.com/office/drawing/2010/main" val="0"/>
@@ -1143,6 +1138,56 @@
     </w:sectPr>
   </w:body>
 </w:document>
+</file>
+
+<file path=word/endnotes.xml><?xml version="1.0" encoding="utf-8"?>
+<w:endnotes xmlns:wpc="http://schemas.microsoft.com/office/word/2010/wordprocessingCanvas" xmlns:cx="http://schemas.microsoft.com/office/drawing/2014/chartex" xmlns:cx1="http://schemas.microsoft.com/office/drawing/2015/9/8/chartex" xmlns:cx2="http://schemas.microsoft.com/office/drawing/2015/10/21/chartex" xmlns:cx3="http://schemas.microsoft.com/office/drawing/2016/5/9/chartex" xmlns:cx4="http://schemas.microsoft.com/office/drawing/2016/5/10/chartex" xmlns:cx5="http://schemas.microsoft.com/office/drawing/2016/5/11/chartex" xmlns:cx6="http://schemas.microsoft.com/office/drawing/2016/5/12/chartex" xmlns:cx7="http://schemas.microsoft.com/office/drawing/2016/5/13/chartex" xmlns:cx8="http://schemas.microsoft.com/office/drawing/2016/5/14/chartex" xmlns:mc="http://schemas.openxmlformats.org/markup-compatibility/2006" xmlns:aink="http://schemas.microsoft.com/office/drawing/2016/ink" xmlns:am3d="http://schemas.microsoft.com/office/drawing/2017/model3d" xmlns:o="urn:schemas-microsoft-com:office:office" xmlns:r="http://schemas.openxmlformats.org/officeDocument/2006/relationships" xmlns:m="http://schemas.openxmlformats.org/officeDocument/2006/math" xmlns:v="urn:schemas-microsoft-com:vml" xmlns:wp14="http://schemas.microsoft.com/office/word/2010/wordprocessingDrawing" xmlns:wp="http://schemas.openxmlformats.org/drawingml/2006/wordprocessingDrawing" xmlns:w10="urn:schemas-microsoft-com:office:word" xmlns:w="http://schemas.openxmlformats.org/wordprocessingml/2006/main" xmlns:w14="http://schemas.microsoft.com/office/word/2010/wordml" xmlns:w15="http://schemas.microsoft.com/office/word/2012/wordml" xmlns:w16cex="http://schemas.microsoft.com/office/word/2018/wordml/cex" xmlns:w16cid="http://schemas.microsoft.com/office/word/2016/wordml/cid" xmlns:w16="http://schemas.microsoft.com/office/word/2018/wordml" xmlns:w16se="http://schemas.microsoft.com/office/word/2015/wordml/symex" xmlns:wpg="http://schemas.microsoft.com/office/word/2010/wordprocessingGroup" xmlns:wpi="http://schemas.microsoft.com/office/word/2010/wordprocessingInk" xmlns:wne="http://schemas.microsoft.com/office/word/2006/wordml" xmlns:wps="http://schemas.microsoft.com/office/word/2010/wordprocessingShape" mc:Ignorable="w14 w15 w16se w16cid w16 w16cex wp14">
+  <w:endnote w:type="separator" w:id="-1">
+    <w:p>
+      <w:pPr>
+        <w:spacing w:after="0" w:line="240" w:lineRule="auto"/>
+      </w:pPr>
+      <w:r>
+        <w:separator/>
+      </w:r>
+    </w:p>
+  </w:endnote>
+  <w:endnote w:type="continuationSeparator" w:id="0">
+    <w:p>
+      <w:pPr>
+        <w:spacing w:after="0" w:line="240" w:lineRule="auto"/>
+      </w:pPr>
+      <w:r>
+        <w:continuationSeparator/>
+      </w:r>
+    </w:p>
+  </w:endnote>
+</w:endnotes>
+</file>
+
+<file path=word/footnotes.xml><?xml version="1.0" encoding="utf-8"?>
+<w:footnotes xmlns:wpc="http://schemas.microsoft.com/office/word/2010/wordprocessingCanvas" xmlns:cx="http://schemas.microsoft.com/office/drawing/2014/chartex" xmlns:cx1="http://schemas.microsoft.com/office/drawing/2015/9/8/chartex" xmlns:cx2="http://schemas.microsoft.com/office/drawing/2015/10/21/chartex" xmlns:cx3="http://schemas.microsoft.com/office/drawing/2016/5/9/chartex" xmlns:cx4="http://schemas.microsoft.com/office/drawing/2016/5/10/chartex" xmlns:cx5="http://schemas.microsoft.com/office/drawing/2016/5/11/chartex" xmlns:cx6="http://schemas.microsoft.com/office/drawing/2016/5/12/chartex" xmlns:cx7="http://schemas.microsoft.com/office/drawing/2016/5/13/chartex" xmlns:cx8="http://schemas.microsoft.com/office/drawing/2016/5/14/chartex" xmlns:mc="http://schemas.openxmlformats.org/markup-compatibility/2006" xmlns:aink="http://schemas.microsoft.com/office/drawing/2016/ink" xmlns:am3d="http://schemas.microsoft.com/office/drawing/2017/model3d" xmlns:o="urn:schemas-microsoft-com:office:office" xmlns:r="http://schemas.openxmlformats.org/officeDocument/2006/relationships" xmlns:m="http://schemas.openxmlformats.org/officeDocument/2006/math" xmlns:v="urn:schemas-microsoft-com:vml" xmlns:wp14="http://schemas.microsoft.com/office/word/2010/wordprocessingDrawing" xmlns:wp="http://schemas.openxmlformats.org/drawingml/2006/wordprocessingDrawing" xmlns:w10="urn:schemas-microsoft-com:office:word" xmlns:w="http://schemas.openxmlformats.org/wordprocessingml/2006/main" xmlns:w14="http://schemas.microsoft.com/office/word/2010/wordml" xmlns:w15="http://schemas.microsoft.com/office/word/2012/wordml" xmlns:w16cex="http://schemas.microsoft.com/office/word/2018/wordml/cex" xmlns:w16cid="http://schemas.microsoft.com/office/word/2016/wordml/cid" xmlns:w16="http://schemas.microsoft.com/office/word/2018/wordml" xmlns:w16se="http://schemas.microsoft.com/office/word/2015/wordml/symex" xmlns:wpg="http://schemas.microsoft.com/office/word/2010/wordprocessingGroup" xmlns:wpi="http://schemas.microsoft.com/office/word/2010/wordprocessingInk" xmlns:wne="http://schemas.microsoft.com/office/word/2006/wordml" xmlns:wps="http://schemas.microsoft.com/office/word/2010/wordprocessingShape" mc:Ignorable="w14 w15 w16se w16cid w16 w16cex wp14">
+  <w:footnote w:type="separator" w:id="-1">
+    <w:p>
+      <w:pPr>
+        <w:spacing w:after="0" w:line="240" w:lineRule="auto"/>
+      </w:pPr>
+      <w:r>
+        <w:separator/>
+      </w:r>
+    </w:p>
+  </w:footnote>
+  <w:footnote w:type="continuationSeparator" w:id="0">
+    <w:p>
+      <w:pPr>
+        <w:spacing w:after="0" w:line="240" w:lineRule="auto"/>
+      </w:pPr>
+      <w:r>
+        <w:continuationSeparator/>
+      </w:r>
+    </w:p>
+  </w:footnote>
+</w:footnotes>
 </file>
 
 <file path=word/numbering.xml><?xml version="1.0" encoding="utf-8"?>
@@ -1438,7 +1483,7 @@
     <w:lsdException w:name="Table Web 2" w:semiHidden="1" w:unhideWhenUsed="1"/>
     <w:lsdException w:name="Table Web 3" w:semiHidden="1" w:unhideWhenUsed="1"/>
     <w:lsdException w:name="Balloon Text" w:semiHidden="1" w:unhideWhenUsed="1"/>
-    <w:lsdException w:name="Table Grid" w:semiHidden="1" w:uiPriority="59" w:unhideWhenUsed="1"/>
+    <w:lsdException w:name="Table Grid" w:uiPriority="59"/>
     <w:lsdException w:name="Table Theme" w:semiHidden="1" w:unhideWhenUsed="1"/>
     <w:lsdException w:name="Placeholder Text" w:semiHidden="1"/>
     <w:lsdException w:name="No Spacing" w:uiPriority="1" w:qFormat="1"/>
@@ -1752,6 +1797,50 @@
       <w:szCs w:val="16"/>
     </w:rPr>
   </w:style>
+  <w:style w:type="paragraph" w:styleId="Header">
+    <w:name w:val="header"/>
+    <w:basedOn w:val="Normal"/>
+    <w:link w:val="HeaderChar"/>
+    <w:uiPriority w:val="99"/>
+    <w:unhideWhenUsed/>
+    <w:rsid w:val="00980BE1"/>
+    <w:pPr>
+      <w:tabs>
+        <w:tab w:val="center" w:pos="4513"/>
+        <w:tab w:val="right" w:pos="9026"/>
+      </w:tabs>
+      <w:spacing w:after="0" w:line="240" w:lineRule="auto"/>
+    </w:pPr>
+  </w:style>
+  <w:style w:type="character" w:customStyle="1" w:styleId="HeaderChar">
+    <w:name w:val="Header Char"/>
+    <w:basedOn w:val="DefaultParagraphFont"/>
+    <w:link w:val="Header"/>
+    <w:uiPriority w:val="99"/>
+    <w:rsid w:val="00980BE1"/>
+  </w:style>
+  <w:style w:type="paragraph" w:styleId="Footer">
+    <w:name w:val="footer"/>
+    <w:basedOn w:val="Normal"/>
+    <w:link w:val="FooterChar"/>
+    <w:uiPriority w:val="99"/>
+    <w:unhideWhenUsed/>
+    <w:rsid w:val="00980BE1"/>
+    <w:pPr>
+      <w:tabs>
+        <w:tab w:val="center" w:pos="4513"/>
+        <w:tab w:val="right" w:pos="9026"/>
+      </w:tabs>
+      <w:spacing w:after="0" w:line="240" w:lineRule="auto"/>
+    </w:pPr>
+  </w:style>
+  <w:style w:type="character" w:customStyle="1" w:styleId="FooterChar">
+    <w:name w:val="Footer Char"/>
+    <w:basedOn w:val="DefaultParagraphFont"/>
+    <w:link w:val="Footer"/>
+    <w:uiPriority w:val="99"/>
+    <w:rsid w:val="00980BE1"/>
+  </w:style>
 </w:styles>
 </file>
 

</xml_diff>

<commit_message>
added date and ort into signature field
</commit_message>
<xml_diff>
--- a/utils/Aufklaerungsbogen/Template.docx
+++ b/utils/Aufklaerungsbogen/Template.docx
@@ -98,7 +98,7 @@
           </mc:Choice>
           <mc:Fallback>
             <w:pict>
-              <v:line w14:anchorId="142DBAD1" id="Gerader Verbinder 2" o:spid="_x0000_s1026" style="position:absolute;z-index:251661312;visibility:visible;mso-wrap-style:square;mso-width-percent:0;mso-wrap-distance-left:9pt;mso-wrap-distance-top:0;mso-wrap-distance-right:9pt;mso-wrap-distance-bottom:0;mso-position-horizontal:absolute;mso-position-horizontal-relative:text;mso-position-vertical:absolute;mso-position-vertical-relative:text;mso-width-percent:0;mso-width-relative:margin" from="436.9pt,10.3pt" to="436.9pt,10.3pt" o:gfxdata="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" strokecolor="black [3040]"/>
+              <v:line w14:anchorId="2E92CA4B" id="Gerader Verbinder 2" o:spid="_x0000_s1026" style="position:absolute;z-index:251661312;visibility:visible;mso-wrap-style:square;mso-width-percent:0;mso-wrap-distance-left:9pt;mso-wrap-distance-top:0;mso-wrap-distance-right:9pt;mso-wrap-distance-bottom:0;mso-position-horizontal:absolute;mso-position-horizontal-relative:text;mso-position-vertical:absolute;mso-position-vertical-relative:text;mso-width-percent:0;mso-width-relative:margin" from="436.9pt,10.3pt" to="436.9pt,10.3pt" o:gfxdata="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" strokecolor="black [3040]"/>
             </w:pict>
           </mc:Fallback>
         </mc:AlternateContent>
@@ -486,7 +486,39 @@
       </w:r>
     </w:p>
     <w:p>
-      <w:r>
+      <w:pPr>
+        <w:rPr>
+          <w:u w:val="single"/>
+        </w:rPr>
+      </w:pPr>
+      <w:r>
+        <w:rPr>
+          <w:u w:val="single"/>
+        </w:rPr>
+        <w:t>[[</w:t>
+      </w:r>
+      <w:r>
+        <w:rPr>
+          <w:u w:val="single"/>
+        </w:rPr>
+        <w:t>ORT</w:t>
+      </w:r>
+      <w:r>
+        <w:rPr>
+          <w:u w:val="single"/>
+        </w:rPr>
+        <w:t>]]</w:t>
+      </w:r>
+      <w:r>
+        <w:rPr>
+          <w:u w:val="single"/>
+        </w:rPr>
+        <w:t>, [[DATE]]</w:t>
+      </w:r>
+      <w:r>
+        <w:rPr>
+          <w:u w:val="single"/>
+        </w:rPr>
         <w:t>_____________________________________</w:t>
       </w:r>
     </w:p>
@@ -496,6 +528,7 @@
         <w:pageBreakBefore/>
       </w:pPr>
       <w:r>
+        <w:lastRenderedPageBreak/>
         <w:t xml:space="preserve">Bescheinigung der Schutzimpfungen zur Ausstellung </w:t>
       </w:r>
       <w:r>
@@ -533,129 +566,6 @@
       </w:r>
     </w:p>
     <w:p/>
-    <w:p>
-      <w:r>
-        <w:t>Berechtigung zur Ausstellung liegt vor:</w:t>
-      </w:r>
-    </w:p>
-    <w:p>
-      <w:r>
-        <w:rPr>
-          <w:noProof/>
-          <w:lang w:eastAsia="de-DE"/>
-        </w:rPr>
-        <w:drawing>
-          <wp:inline distT="0" distB="0" distL="0" distR="0" wp14:anchorId="473A0D18" wp14:editId="19151F1F">
-            <wp:extent cx="194945" cy="189230"/>
-            <wp:effectExtent l="0" t="0" r="0" b="1270"/>
-            <wp:docPr id="9" name="Grafik 9"/>
-            <wp:cNvGraphicFramePr>
-              <a:graphicFrameLocks xmlns:a="http://schemas.openxmlformats.org/drawingml/2006/main" noChangeAspect="1"/>
-            </wp:cNvGraphicFramePr>
-            <a:graphic xmlns:a="http://schemas.openxmlformats.org/drawingml/2006/main">
-              <a:graphicData uri="http://schemas.openxmlformats.org/drawingml/2006/picture">
-                <pic:pic xmlns:pic="http://schemas.openxmlformats.org/drawingml/2006/picture">
-                  <pic:nvPicPr>
-                    <pic:cNvPr id="0" name="Picture 3"/>
-                    <pic:cNvPicPr>
-                      <a:picLocks noChangeAspect="1" noChangeArrowheads="1"/>
-                    </pic:cNvPicPr>
-                  </pic:nvPicPr>
-                  <pic:blipFill>
-                    <a:blip r:embed="rId7">
-                      <a:extLst>
-                        <a:ext uri="{28A0092B-C50C-407E-A947-70E740481C1C}">
-                          <a14:useLocalDpi xmlns:a14="http://schemas.microsoft.com/office/drawing/2010/main" val="0"/>
-                        </a:ext>
-                      </a:extLst>
-                    </a:blip>
-                    <a:srcRect/>
-                    <a:stretch>
-                      <a:fillRect/>
-                    </a:stretch>
-                  </pic:blipFill>
-                  <pic:spPr bwMode="auto">
-                    <a:xfrm>
-                      <a:off x="0" y="0"/>
-                      <a:ext cx="194945" cy="189230"/>
-                    </a:xfrm>
-                    <a:prstGeom prst="rect">
-                      <a:avLst/>
-                    </a:prstGeom>
-                    <a:noFill/>
-                  </pic:spPr>
-                </pic:pic>
-              </a:graphicData>
-            </a:graphic>
-          </wp:inline>
-        </w:drawing>
-      </w:r>
-      <w:r>
-        <w:t xml:space="preserve"> Patient in gleicher oder umliegender Gemeinde </w:t>
-      </w:r>
-      <w:r>
-        <w:t xml:space="preserve">/ </w:t>
-      </w:r>
-      <w:r>
-        <w:t>Gebietskörperschaft gemeldet</w:t>
-      </w:r>
-    </w:p>
-    <w:p>
-      <w:r>
-        <w:rPr>
-          <w:noProof/>
-          <w:lang w:eastAsia="de-DE"/>
-        </w:rPr>
-        <w:drawing>
-          <wp:inline distT="0" distB="0" distL="0" distR="0" wp14:anchorId="5A57B416" wp14:editId="71A4A94C">
-            <wp:extent cx="194945" cy="189230"/>
-            <wp:effectExtent l="0" t="0" r="0" b="1270"/>
-            <wp:docPr id="10" name="Grafik 10"/>
-            <wp:cNvGraphicFramePr>
-              <a:graphicFrameLocks xmlns:a="http://schemas.openxmlformats.org/drawingml/2006/main" noChangeAspect="1"/>
-            </wp:cNvGraphicFramePr>
-            <a:graphic xmlns:a="http://schemas.openxmlformats.org/drawingml/2006/main">
-              <a:graphicData uri="http://schemas.openxmlformats.org/drawingml/2006/picture">
-                <pic:pic xmlns:pic="http://schemas.openxmlformats.org/drawingml/2006/picture">
-                  <pic:nvPicPr>
-                    <pic:cNvPr id="0" name="Picture 4"/>
-                    <pic:cNvPicPr>
-                      <a:picLocks noChangeAspect="1" noChangeArrowheads="1"/>
-                    </pic:cNvPicPr>
-                  </pic:nvPicPr>
-                  <pic:blipFill>
-                    <a:blip r:embed="rId7">
-                      <a:extLst>
-                        <a:ext uri="{28A0092B-C50C-407E-A947-70E740481C1C}">
-                          <a14:useLocalDpi xmlns:a14="http://schemas.microsoft.com/office/drawing/2010/main" val="0"/>
-                        </a:ext>
-                      </a:extLst>
-                    </a:blip>
-                    <a:srcRect/>
-                    <a:stretch>
-                      <a:fillRect/>
-                    </a:stretch>
-                  </pic:blipFill>
-                  <pic:spPr bwMode="auto">
-                    <a:xfrm>
-                      <a:off x="0" y="0"/>
-                      <a:ext cx="194945" cy="189230"/>
-                    </a:xfrm>
-                    <a:prstGeom prst="rect">
-                      <a:avLst/>
-                    </a:prstGeom>
-                    <a:noFill/>
-                  </pic:spPr>
-                </pic:pic>
-              </a:graphicData>
-            </a:graphic>
-          </wp:inline>
-        </w:drawing>
-      </w:r>
-      <w:r>
-        <w:t xml:space="preserve"> sonstige Berechtigung ________________________________________________</w:t>
-      </w:r>
-    </w:p>
     <w:p/>
     <w:p>
       <w:r>
@@ -714,7 +624,7 @@
           </mc:Choice>
           <mc:Fallback>
             <w:pict>
-              <v:rect w14:anchorId="6F36CE86" id="Rechteck 4" o:spid="_x0000_s1026" style="position:absolute;margin-left:243.25pt;margin-top:24.05pt;width:13.25pt;height:12.85pt;z-index:251664384;visibility:visible;mso-wrap-style:square;mso-wrap-distance-left:9pt;mso-wrap-distance-top:0;mso-wrap-distance-right:9pt;mso-wrap-distance-bottom:0;mso-position-horizontal:absolute;mso-position-horizontal-relative:text;mso-position-vertical:absolute;mso-position-vertical-relative:text;v-text-anchor:middle" o:gfxdata="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" filled="f" strokecolor="windowText" strokeweight="2pt"/>
+              <v:rect w14:anchorId="09E694E7" id="Rechteck 4" o:spid="_x0000_s1026" style="position:absolute;margin-left:243.25pt;margin-top:24.05pt;width:13.25pt;height:12.85pt;z-index:251664384;visibility:visible;mso-wrap-style:square;mso-wrap-distance-left:9pt;mso-wrap-distance-top:0;mso-wrap-distance-right:9pt;mso-wrap-distance-bottom:0;mso-position-horizontal:absolute;mso-position-horizontal-relative:text;mso-position-vertical:absolute;mso-position-vertical-relative:text;v-text-anchor:middle" o:gfxdata="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" filled="f" strokecolor="windowText" strokeweight="2pt"/>
             </w:pict>
           </mc:Fallback>
         </mc:AlternateContent>
@@ -789,7 +699,7 @@
           </mc:Choice>
           <mc:Fallback>
             <w:pict>
-              <v:rect w14:anchorId="03785FD8" id="Rechteck 3" o:spid="_x0000_s1026" style="position:absolute;margin-left:140.85pt;margin-top:24.95pt;width:13.3pt;height:12.85pt;z-index:251662336;visibility:visible;mso-wrap-style:square;mso-wrap-distance-left:9pt;mso-wrap-distance-top:0;mso-wrap-distance-right:9pt;mso-wrap-distance-bottom:0;mso-position-horizontal:absolute;mso-position-horizontal-relative:text;mso-position-vertical:absolute;mso-position-vertical-relative:text;v-text-anchor:middle" o:gfxdata="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" filled="f" strokecolor="black [3213]" strokeweight="2pt"/>
+              <v:rect w14:anchorId="7E581147" id="Rechteck 3" o:spid="_x0000_s1026" style="position:absolute;margin-left:140.85pt;margin-top:24.95pt;width:13.3pt;height:12.85pt;z-index:251662336;visibility:visible;mso-wrap-style:square;mso-wrap-distance-left:9pt;mso-wrap-distance-top:0;mso-wrap-distance-right:9pt;mso-wrap-distance-bottom:0;mso-position-horizontal:absolute;mso-position-horizontal-relative:text;mso-position-vertical:absolute;mso-position-vertical-relative:text;v-text-anchor:middle" o:gfxdata="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" filled="f" strokecolor="black [3213]" strokeweight="2pt"/>
             </w:pict>
           </mc:Fallback>
         </mc:AlternateContent>
@@ -819,11 +729,9 @@
       </w:r>
     </w:p>
     <w:p>
-      <w:proofErr w:type="spellStart"/>
       <w:r>
         <w:t>Impfbuch</w:t>
       </w:r>
-      <w:proofErr w:type="spellEnd"/>
     </w:p>
     <w:p>
       <w:pPr>
@@ -887,7 +795,7 @@
           </mc:Choice>
           <mc:Fallback>
             <w:pict>
-              <v:rect w14:anchorId="438E76DA" id="Rechteck 7" o:spid="_x0000_s1026" style="position:absolute;margin-left:243.25pt;margin-top:2.75pt;width:13.25pt;height:12.85pt;z-index:251670528;visibility:visible;mso-wrap-style:square;mso-wrap-distance-left:9pt;mso-wrap-distance-top:0;mso-wrap-distance-right:9pt;mso-wrap-distance-bottom:0;mso-position-horizontal:absolute;mso-position-horizontal-relative:text;mso-position-vertical:absolute;mso-position-vertical-relative:text;v-text-anchor:middle" o:gfxdata="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" filled="f" strokecolor="windowText" strokeweight="2pt"/>
+              <v:rect w14:anchorId="391B5CCB" id="Rechteck 7" o:spid="_x0000_s1026" style="position:absolute;margin-left:243.25pt;margin-top:2.75pt;width:13.25pt;height:12.85pt;z-index:251670528;visibility:visible;mso-wrap-style:square;mso-wrap-distance-left:9pt;mso-wrap-distance-top:0;mso-wrap-distance-right:9pt;mso-wrap-distance-bottom:0;mso-position-horizontal:absolute;mso-position-horizontal-relative:text;mso-position-vertical:absolute;mso-position-vertical-relative:text;v-text-anchor:middle" o:gfxdata="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" filled="f" strokecolor="windowText" strokeweight="2pt"/>
             </w:pict>
           </mc:Fallback>
         </mc:AlternateContent>
@@ -948,7 +856,7 @@
           </mc:Choice>
           <mc:Fallback>
             <w:pict>
-              <v:rect w14:anchorId="0B418A67" id="Rechteck 5" o:spid="_x0000_s1026" style="position:absolute;margin-left:140.85pt;margin-top:2.75pt;width:13.25pt;height:12.85pt;z-index:251666432;visibility:visible;mso-wrap-style:square;mso-wrap-distance-left:9pt;mso-wrap-distance-top:0;mso-wrap-distance-right:9pt;mso-wrap-distance-bottom:0;mso-position-horizontal:absolute;mso-position-horizontal-relative:text;mso-position-vertical:absolute;mso-position-vertical-relative:text;v-text-anchor:middle" o:gfxdata="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" filled="f" strokecolor="windowText" strokeweight="2pt"/>
+              <v:rect w14:anchorId="6C26BFF5" id="Rechteck 5" o:spid="_x0000_s1026" style="position:absolute;margin-left:140.85pt;margin-top:2.75pt;width:13.25pt;height:12.85pt;z-index:251666432;visibility:visible;mso-wrap-style:square;mso-wrap-distance-left:9pt;mso-wrap-distance-top:0;mso-wrap-distance-right:9pt;mso-wrap-distance-bottom:0;mso-position-horizontal:absolute;mso-position-horizontal-relative:text;mso-position-vertical:absolute;mso-position-vertical-relative:text;v-text-anchor:middle" o:gfxdata="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" filled="f" strokecolor="windowText" strokeweight="2pt"/>
             </w:pict>
           </mc:Fallback>
         </mc:AlternateContent>
@@ -969,15 +877,7 @@
         <w:t>Impfbescheinigung</w:t>
       </w:r>
       <w:r>
-        <w:t xml:space="preserve"> nachgewiesene Schutzimpfung im </w:t>
-      </w:r>
-      <w:proofErr w:type="spellStart"/>
-      <w:r>
-        <w:t>Impfbuch</w:t>
-      </w:r>
-      <w:proofErr w:type="spellEnd"/>
-      <w:r>
-        <w:t xml:space="preserve"> nachgetragen?</w:t>
+        <w:t xml:space="preserve"> nachgewiesene Schutzimpfung im Impfbuch nachgetragen?</w:t>
       </w:r>
     </w:p>
     <w:p>

</xml_diff>

<commit_message>
new template with correct boxes, changed file output to pdf
</commit_message>
<xml_diff>
--- a/utils/Aufklaerungsbogen/Template.docx
+++ b/utils/Aufklaerungsbogen/Template.docx
@@ -98,7 +98,7 @@
           </mc:Choice>
           <mc:Fallback>
             <w:pict>
-              <v:line w14:anchorId="2E92CA4B" id="Gerader Verbinder 2" o:spid="_x0000_s1026" style="position:absolute;z-index:251661312;visibility:visible;mso-wrap-style:square;mso-width-percent:0;mso-wrap-distance-left:9pt;mso-wrap-distance-top:0;mso-wrap-distance-right:9pt;mso-wrap-distance-bottom:0;mso-position-horizontal:absolute;mso-position-horizontal-relative:text;mso-position-vertical:absolute;mso-position-vertical-relative:text;mso-width-percent:0;mso-width-relative:margin" from="436.9pt,10.3pt" to="436.9pt,10.3pt" o:gfxdata="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" strokecolor="black [3040]"/>
+              <v:line w14:anchorId="6D35AF38" id="Gerader Verbinder 2" o:spid="_x0000_s1026" style="position:absolute;z-index:251661312;visibility:visible;mso-wrap-style:square;mso-width-percent:0;mso-wrap-distance-left:9pt;mso-wrap-distance-top:0;mso-wrap-distance-right:9pt;mso-wrap-distance-bottom:0;mso-position-horizontal:absolute;mso-position-horizontal-relative:text;mso-position-vertical:absolute;mso-position-vertical-relative:text;mso-width-percent:0;mso-width-relative:margin" from="436.9pt,10.3pt" to="436.9pt,10.3pt" o:gfxdata="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" strokecolor="black [3040]"/>
             </w:pict>
           </mc:Fallback>
         </mc:AlternateContent>
@@ -188,51 +188,7 @@
           <w:noProof/>
           <w:lang w:eastAsia="de-DE"/>
         </w:rPr>
-        <w:drawing>
-          <wp:inline distT="0" distB="0" distL="0" distR="0" wp14:anchorId="72389683" wp14:editId="7FF31C6B">
-            <wp:extent cx="194945" cy="189230"/>
-            <wp:effectExtent l="0" t="0" r="0" b="1270"/>
-            <wp:docPr id="12" name="Grafik 12"/>
-            <wp:cNvGraphicFramePr>
-              <a:graphicFrameLocks xmlns:a="http://schemas.openxmlformats.org/drawingml/2006/main" noChangeAspect="1"/>
-            </wp:cNvGraphicFramePr>
-            <a:graphic xmlns:a="http://schemas.openxmlformats.org/drawingml/2006/main">
-              <a:graphicData uri="http://schemas.openxmlformats.org/drawingml/2006/picture">
-                <pic:pic xmlns:pic="http://schemas.openxmlformats.org/drawingml/2006/picture">
-                  <pic:nvPicPr>
-                    <pic:cNvPr id="0" name="Picture 2"/>
-                    <pic:cNvPicPr>
-                      <a:picLocks noChangeAspect="1" noChangeArrowheads="1"/>
-                    </pic:cNvPicPr>
-                  </pic:nvPicPr>
-                  <pic:blipFill>
-                    <a:blip r:embed="rId7">
-                      <a:extLst>
-                        <a:ext uri="{28A0092B-C50C-407E-A947-70E740481C1C}">
-                          <a14:useLocalDpi xmlns:a14="http://schemas.microsoft.com/office/drawing/2010/main" val="0"/>
-                        </a:ext>
-                      </a:extLst>
-                    </a:blip>
-                    <a:srcRect/>
-                    <a:stretch>
-                      <a:fillRect/>
-                    </a:stretch>
-                  </pic:blipFill>
-                  <pic:spPr bwMode="auto">
-                    <a:xfrm>
-                      <a:off x="0" y="0"/>
-                      <a:ext cx="194945" cy="189230"/>
-                    </a:xfrm>
-                    <a:prstGeom prst="rect">
-                      <a:avLst/>
-                    </a:prstGeom>
-                    <a:noFill/>
-                  </pic:spPr>
-                </pic:pic>
-              </a:graphicData>
-            </a:graphic>
-          </wp:inline>
-        </w:drawing>
+        <w:t>[   ]</w:t>
       </w:r>
       <w:r>
         <w:tab/>
@@ -250,51 +206,7 @@
           <w:noProof/>
           <w:lang w:eastAsia="de-DE"/>
         </w:rPr>
-        <w:drawing>
-          <wp:inline distT="0" distB="0" distL="0" distR="0" wp14:anchorId="2C962664" wp14:editId="174B8500">
-            <wp:extent cx="194945" cy="189230"/>
-            <wp:effectExtent l="0" t="0" r="0" b="1270"/>
-            <wp:docPr id="13" name="Grafik 13"/>
-            <wp:cNvGraphicFramePr>
-              <a:graphicFrameLocks xmlns:a="http://schemas.openxmlformats.org/drawingml/2006/main" noChangeAspect="1"/>
-            </wp:cNvGraphicFramePr>
-            <a:graphic xmlns:a="http://schemas.openxmlformats.org/drawingml/2006/main">
-              <a:graphicData uri="http://schemas.openxmlformats.org/drawingml/2006/picture">
-                <pic:pic xmlns:pic="http://schemas.openxmlformats.org/drawingml/2006/picture">
-                  <pic:nvPicPr>
-                    <pic:cNvPr id="0" name="Picture 2"/>
-                    <pic:cNvPicPr>
-                      <a:picLocks noChangeAspect="1" noChangeArrowheads="1"/>
-                    </pic:cNvPicPr>
-                  </pic:nvPicPr>
-                  <pic:blipFill>
-                    <a:blip r:embed="rId7">
-                      <a:extLst>
-                        <a:ext uri="{28A0092B-C50C-407E-A947-70E740481C1C}">
-                          <a14:useLocalDpi xmlns:a14="http://schemas.microsoft.com/office/drawing/2010/main" val="0"/>
-                        </a:ext>
-                      </a:extLst>
-                    </a:blip>
-                    <a:srcRect/>
-                    <a:stretch>
-                      <a:fillRect/>
-                    </a:stretch>
-                  </pic:blipFill>
-                  <pic:spPr bwMode="auto">
-                    <a:xfrm>
-                      <a:off x="0" y="0"/>
-                      <a:ext cx="194945" cy="189230"/>
-                    </a:xfrm>
-                    <a:prstGeom prst="rect">
-                      <a:avLst/>
-                    </a:prstGeom>
-                    <a:noFill/>
-                  </pic:spPr>
-                </pic:pic>
-              </a:graphicData>
-            </a:graphic>
-          </wp:inline>
-        </w:drawing>
+        <w:t>[   ]</w:t>
       </w:r>
       <w:r>
         <w:tab/>
@@ -450,7 +362,15 @@
         <w:softHyphen/>
       </w:r>
       <w:r>
-        <w:t>mentieren, insbesondere für den Fall der Inanspruchnahme durch Behörden. Rechtsgrundlage ist das Infektionsschutzgesetz i.V.m. den einschlägigen datenschutzrechtlichen Vorschriften. Weitere Infor</w:t>
+        <w:t xml:space="preserve">mentieren, insbesondere für den Fall der Inanspruchnahme durch Behörden. Rechtsgrundlage ist das Infektionsschutzgesetz </w:t>
+      </w:r>
+      <w:proofErr w:type="spellStart"/>
+      <w:r>
+        <w:t>i.V.m</w:t>
+      </w:r>
+      <w:proofErr w:type="spellEnd"/>
+      <w:r>
+        <w:t>. den einschlägigen datenschutzrechtlichen Vorschriften. Weitere Infor</w:t>
       </w:r>
       <w:r>
         <w:softHyphen/>
@@ -476,7 +396,15 @@
         <w:softHyphen/>
       </w:r>
       <w:r>
-        <w:t>bezogenen Daten zu verarbeiten und ist insoweit alleine verantwortlich.</w:t>
+        <w:t xml:space="preserve">bezogenen Daten zu verarbeiten und ist insoweit </w:t>
+      </w:r>
+      <w:proofErr w:type="gramStart"/>
+      <w:r>
+        <w:t>alleine</w:t>
+      </w:r>
+      <w:proofErr w:type="gramEnd"/>
+      <w:r>
+        <w:t xml:space="preserve"> verantwortlich.</w:t>
       </w:r>
     </w:p>
     <w:p/>
@@ -513,13 +441,27 @@
         <w:rPr>
           <w:u w:val="single"/>
         </w:rPr>
-        <w:t>, [[DATE]]</w:t>
-      </w:r>
+        <w:t>, [[DATE</w:t>
+      </w:r>
+      <w:proofErr w:type="gramStart"/>
       <w:r>
         <w:rPr>
           <w:u w:val="single"/>
         </w:rPr>
-        <w:t>_____________________________________</w:t>
+        <w:t>]]</w:t>
+      </w:r>
+      <w:r>
+        <w:rPr>
+          <w:u w:val="single"/>
+        </w:rPr>
+        <w:t>_</w:t>
+      </w:r>
+      <w:proofErr w:type="gramEnd"/>
+      <w:r>
+        <w:rPr>
+          <w:u w:val="single"/>
+        </w:rPr>
+        <w:t>____________________________________</w:t>
       </w:r>
     </w:p>
     <w:p/>
@@ -538,7 +480,11 @@
         <w:t xml:space="preserve"> </w:t>
       </w:r>
       <w:r>
-        <w:t xml:space="preserve">                           </w:t>
+        <w:t xml:space="preserve">                        </w:t>
+      </w:r>
+      <w:proofErr w:type="gramStart"/>
+      <w:r>
+        <w:t xml:space="preserve">   </w:t>
       </w:r>
       <w:r>
         <w:rPr>
@@ -546,15 +492,16 @@
           <w:sz w:val="18"/>
           <w:szCs w:val="18"/>
         </w:rPr>
-        <w:t>(durch die Apo</w:t>
-      </w:r>
+        <w:t>(</w:t>
+      </w:r>
+      <w:proofErr w:type="gramEnd"/>
       <w:r>
         <w:rPr>
           <w:i/>
           <w:sz w:val="18"/>
           <w:szCs w:val="18"/>
         </w:rPr>
-        <w:softHyphen/>
+        <w:t>durch die Apo</w:t>
       </w:r>
       <w:r>
         <w:rPr>
@@ -562,6 +509,14 @@
           <w:sz w:val="18"/>
           <w:szCs w:val="18"/>
         </w:rPr>
+        <w:softHyphen/>
+      </w:r>
+      <w:r>
+        <w:rPr>
+          <w:i/>
+          <w:sz w:val="18"/>
+          <w:szCs w:val="18"/>
+        </w:rPr>
         <w:t>theke auszufüllen)</w:t>
       </w:r>
     </w:p>
@@ -569,142 +524,6 @@
     <w:p/>
     <w:p>
       <w:r>
-        <w:rPr>
-          <w:noProof/>
-          <w:lang w:eastAsia="de-DE"/>
-        </w:rPr>
-        <mc:AlternateContent>
-          <mc:Choice Requires="wps">
-            <w:drawing>
-              <wp:anchor distT="0" distB="0" distL="114300" distR="114300" simplePos="0" relativeHeight="251664384" behindDoc="0" locked="0" layoutInCell="1" allowOverlap="1" wp14:anchorId="54FFCBBC" wp14:editId="7437C056">
-                <wp:simplePos x="0" y="0"/>
-                <wp:positionH relativeFrom="column">
-                  <wp:posOffset>3089275</wp:posOffset>
-                </wp:positionH>
-                <wp:positionV relativeFrom="paragraph">
-                  <wp:posOffset>305435</wp:posOffset>
-                </wp:positionV>
-                <wp:extent cx="168275" cy="163195"/>
-                <wp:effectExtent l="0" t="0" r="22225" b="27305"/>
-                <wp:wrapNone/>
-                <wp:docPr id="4" name="Rechteck 4"/>
-                <wp:cNvGraphicFramePr/>
-                <a:graphic xmlns:a="http://schemas.openxmlformats.org/drawingml/2006/main">
-                  <a:graphicData uri="http://schemas.microsoft.com/office/word/2010/wordprocessingShape">
-                    <wps:wsp>
-                      <wps:cNvSpPr/>
-                      <wps:spPr>
-                        <a:xfrm>
-                          <a:off x="0" y="0"/>
-                          <a:ext cx="168275" cy="163195"/>
-                        </a:xfrm>
-                        <a:prstGeom prst="rect">
-                          <a:avLst/>
-                        </a:prstGeom>
-                        <a:noFill/>
-                        <a:ln w="25400" cap="flat" cmpd="sng" algn="ctr">
-                          <a:solidFill>
-                            <a:sysClr val="windowText" lastClr="000000"/>
-                          </a:solidFill>
-                          <a:prstDash val="solid"/>
-                        </a:ln>
-                        <a:effectLst/>
-                      </wps:spPr>
-                      <wps:bodyPr rot="0" spcFirstLastPara="0" vertOverflow="overflow" horzOverflow="overflow" vert="horz" wrap="square" lIns="91440" tIns="45720" rIns="91440" bIns="45720" numCol="1" spcCol="0" rtlCol="0" fromWordArt="0" anchor="ctr" anchorCtr="0" forceAA="0" compatLnSpc="1">
-                        <a:prstTxWarp prst="textNoShape">
-                          <a:avLst/>
-                        </a:prstTxWarp>
-                        <a:noAutofit/>
-                      </wps:bodyPr>
-                    </wps:wsp>
-                  </a:graphicData>
-                </a:graphic>
-              </wp:anchor>
-            </w:drawing>
-          </mc:Choice>
-          <mc:Fallback>
-            <w:pict>
-              <v:rect w14:anchorId="09E694E7" id="Rechteck 4" o:spid="_x0000_s1026" style="position:absolute;margin-left:243.25pt;margin-top:24.05pt;width:13.25pt;height:12.85pt;z-index:251664384;visibility:visible;mso-wrap-style:square;mso-wrap-distance-left:9pt;mso-wrap-distance-top:0;mso-wrap-distance-right:9pt;mso-wrap-distance-bottom:0;mso-position-horizontal:absolute;mso-position-horizontal-relative:text;mso-position-vertical:absolute;mso-position-vertical-relative:text;v-text-anchor:middle" o:gfxdata="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" filled="f" strokecolor="windowText" strokeweight="2pt"/>
-            </w:pict>
-          </mc:Fallback>
-        </mc:AlternateContent>
-      </w:r>
-      <w:r>
-        <w:rPr>
-          <w:noProof/>
-          <w:lang w:eastAsia="de-DE"/>
-        </w:rPr>
-        <mc:AlternateContent>
-          <mc:Choice Requires="wps">
-            <w:drawing>
-              <wp:anchor distT="0" distB="0" distL="114300" distR="114300" simplePos="0" relativeHeight="251662336" behindDoc="0" locked="0" layoutInCell="1" allowOverlap="1" wp14:anchorId="19DAA9AB" wp14:editId="74ABB380">
-                <wp:simplePos x="0" y="0"/>
-                <wp:positionH relativeFrom="column">
-                  <wp:posOffset>1788976</wp:posOffset>
-                </wp:positionH>
-                <wp:positionV relativeFrom="paragraph">
-                  <wp:posOffset>316593</wp:posOffset>
-                </wp:positionV>
-                <wp:extent cx="168729" cy="163286"/>
-                <wp:effectExtent l="0" t="0" r="22225" b="27305"/>
-                <wp:wrapNone/>
-                <wp:docPr id="3" name="Rechteck 3"/>
-                <wp:cNvGraphicFramePr/>
-                <a:graphic xmlns:a="http://schemas.openxmlformats.org/drawingml/2006/main">
-                  <a:graphicData uri="http://schemas.microsoft.com/office/word/2010/wordprocessingShape">
-                    <wps:wsp>
-                      <wps:cNvSpPr/>
-                      <wps:spPr>
-                        <a:xfrm>
-                          <a:off x="0" y="0"/>
-                          <a:ext cx="168729" cy="163286"/>
-                        </a:xfrm>
-                        <a:prstGeom prst="rect">
-                          <a:avLst/>
-                        </a:prstGeom>
-                        <a:noFill/>
-                        <a:ln>
-                          <a:solidFill>
-                            <a:schemeClr val="tx1"/>
-                          </a:solidFill>
-                        </a:ln>
-                      </wps:spPr>
-                      <wps:style>
-                        <a:lnRef idx="2">
-                          <a:schemeClr val="accent1">
-                            <a:shade val="50000"/>
-                          </a:schemeClr>
-                        </a:lnRef>
-                        <a:fillRef idx="1">
-                          <a:schemeClr val="accent1"/>
-                        </a:fillRef>
-                        <a:effectRef idx="0">
-                          <a:schemeClr val="accent1"/>
-                        </a:effectRef>
-                        <a:fontRef idx="minor">
-                          <a:schemeClr val="lt1"/>
-                        </a:fontRef>
-                      </wps:style>
-                      <wps:bodyPr rot="0" spcFirstLastPara="0" vertOverflow="overflow" horzOverflow="overflow" vert="horz" wrap="square" lIns="91440" tIns="45720" rIns="91440" bIns="45720" numCol="1" spcCol="0" rtlCol="0" fromWordArt="0" anchor="ctr" anchorCtr="0" forceAA="0" compatLnSpc="1">
-                        <a:prstTxWarp prst="textNoShape">
-                          <a:avLst/>
-                        </a:prstTxWarp>
-                        <a:noAutofit/>
-                      </wps:bodyPr>
-                    </wps:wsp>
-                  </a:graphicData>
-                </a:graphic>
-              </wp:anchor>
-            </w:drawing>
-          </mc:Choice>
-          <mc:Fallback>
-            <w:pict>
-              <v:rect w14:anchorId="7E581147" id="Rechteck 3" o:spid="_x0000_s1026" style="position:absolute;margin-left:140.85pt;margin-top:24.95pt;width:13.3pt;height:12.85pt;z-index:251662336;visibility:visible;mso-wrap-style:square;mso-wrap-distance-left:9pt;mso-wrap-distance-top:0;mso-wrap-distance-right:9pt;mso-wrap-distance-bottom:0;mso-position-horizontal:absolute;mso-position-horizontal-relative:text;mso-position-vertical:absolute;mso-position-vertical-relative:text;v-text-anchor:middle" o:gfxdata="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" filled="f" strokecolor="black [3213]" strokeweight="2pt"/>
-            </w:pict>
-          </mc:Fallback>
-        </mc:AlternateContent>
-      </w:r>
-      <w:r>
         <w:t xml:space="preserve">Schutzimpfung </w:t>
       </w:r>
       <w:r>
@@ -729,8 +548,35 @@
       </w:r>
     </w:p>
     <w:p>
+      <w:proofErr w:type="spellStart"/>
       <w:r>
         <w:t>Impfbuch</w:t>
+      </w:r>
+      <w:proofErr w:type="spellEnd"/>
+      <w:r>
+        <w:tab/>
+      </w:r>
+      <w:r>
+        <w:tab/>
+      </w:r>
+      <w:r>
+        <w:tab/>
+        <w:t xml:space="preserve">[ </w:t>
+      </w:r>
+      <w:proofErr w:type="gramStart"/>
+      <w:r>
+        <w:t xml:space="preserve">  ]</w:t>
+      </w:r>
+      <w:proofErr w:type="gramEnd"/>
+      <w:r>
+        <w:tab/>
+      </w:r>
+      <w:r>
+        <w:tab/>
+      </w:r>
+      <w:r>
+        <w:tab/>
+        <w:t>[    ]</w:t>
       </w:r>
     </w:p>
     <w:p>
@@ -740,258 +586,79 @@
         </w:tabs>
       </w:pPr>
       <w:r>
+        <w:t>Impfbescheinigung</w:t>
+      </w:r>
+      <w:r>
+        <w:t xml:space="preserve">                   </w:t>
+      </w:r>
+      <w:proofErr w:type="gramStart"/>
+      <w:r>
+        <w:t xml:space="preserve">   [</w:t>
+      </w:r>
+      <w:proofErr w:type="gramEnd"/>
+      <w:r>
+        <w:t xml:space="preserve">    ]</w:t>
+      </w:r>
+      <w:r>
+        <w:tab/>
+      </w:r>
+      <w:r>
+        <w:tab/>
+      </w:r>
+      <w:r>
+        <w:tab/>
+        <w:t>[    ]</w:t>
+      </w:r>
+    </w:p>
+    <w:p/>
+    <w:p>
+      <w:r>
+        <w:t xml:space="preserve">Wurde eine durch </w:t>
+      </w:r>
+      <w:r>
+        <w:t>Impfbescheinigung</w:t>
+      </w:r>
+      <w:r>
+        <w:t xml:space="preserve"> nachgewiesene Schutzimpfung im </w:t>
+      </w:r>
+      <w:proofErr w:type="spellStart"/>
+      <w:r>
+        <w:t>Impfbuch</w:t>
+      </w:r>
+      <w:proofErr w:type="spellEnd"/>
+      <w:r>
+        <w:t xml:space="preserve"> nachgetragen?</w:t>
+      </w:r>
+    </w:p>
+    <w:p>
+      <w:r>
+        <w:t xml:space="preserve">Ja </w:t>
+      </w:r>
+      <w:r>
         <w:rPr>
           <w:noProof/>
           <w:lang w:eastAsia="de-DE"/>
         </w:rPr>
-        <mc:AlternateContent>
-          <mc:Choice Requires="wps">
-            <w:drawing>
-              <wp:anchor distT="0" distB="0" distL="114300" distR="114300" simplePos="0" relativeHeight="251670528" behindDoc="0" locked="0" layoutInCell="1" allowOverlap="1" wp14:anchorId="7A12200B" wp14:editId="24645197">
-                <wp:simplePos x="0" y="0"/>
-                <wp:positionH relativeFrom="column">
-                  <wp:posOffset>3089275</wp:posOffset>
-                </wp:positionH>
-                <wp:positionV relativeFrom="paragraph">
-                  <wp:posOffset>34925</wp:posOffset>
-                </wp:positionV>
-                <wp:extent cx="168275" cy="163195"/>
-                <wp:effectExtent l="0" t="0" r="22225" b="27305"/>
-                <wp:wrapNone/>
-                <wp:docPr id="7" name="Rechteck 7"/>
-                <wp:cNvGraphicFramePr/>
-                <a:graphic xmlns:a="http://schemas.openxmlformats.org/drawingml/2006/main">
-                  <a:graphicData uri="http://schemas.microsoft.com/office/word/2010/wordprocessingShape">
-                    <wps:wsp>
-                      <wps:cNvSpPr/>
-                      <wps:spPr>
-                        <a:xfrm>
-                          <a:off x="0" y="0"/>
-                          <a:ext cx="168275" cy="163195"/>
-                        </a:xfrm>
-                        <a:prstGeom prst="rect">
-                          <a:avLst/>
-                        </a:prstGeom>
-                        <a:noFill/>
-                        <a:ln w="25400" cap="flat" cmpd="sng" algn="ctr">
-                          <a:solidFill>
-                            <a:sysClr val="windowText" lastClr="000000"/>
-                          </a:solidFill>
-                          <a:prstDash val="solid"/>
-                        </a:ln>
-                        <a:effectLst/>
-                      </wps:spPr>
-                      <wps:bodyPr rot="0" spcFirstLastPara="0" vertOverflow="overflow" horzOverflow="overflow" vert="horz" wrap="square" lIns="91440" tIns="45720" rIns="91440" bIns="45720" numCol="1" spcCol="0" rtlCol="0" fromWordArt="0" anchor="ctr" anchorCtr="0" forceAA="0" compatLnSpc="1">
-                        <a:prstTxWarp prst="textNoShape">
-                          <a:avLst/>
-                        </a:prstTxWarp>
-                        <a:noAutofit/>
-                      </wps:bodyPr>
-                    </wps:wsp>
-                  </a:graphicData>
-                </a:graphic>
-              </wp:anchor>
-            </w:drawing>
-          </mc:Choice>
-          <mc:Fallback>
-            <w:pict>
-              <v:rect w14:anchorId="391B5CCB" id="Rechteck 7" o:spid="_x0000_s1026" style="position:absolute;margin-left:243.25pt;margin-top:2.75pt;width:13.25pt;height:12.85pt;z-index:251670528;visibility:visible;mso-wrap-style:square;mso-wrap-distance-left:9pt;mso-wrap-distance-top:0;mso-wrap-distance-right:9pt;mso-wrap-distance-bottom:0;mso-position-horizontal:absolute;mso-position-horizontal-relative:text;mso-position-vertical:absolute;mso-position-vertical-relative:text;v-text-anchor:middle" o:gfxdata="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" filled="f" strokecolor="windowText" strokeweight="2pt"/>
-            </w:pict>
-          </mc:Fallback>
-        </mc:AlternateContent>
+        <w:t>[    ]</w:t>
+      </w:r>
+      <w:r>
+        <w:tab/>
+      </w:r>
+      <w:r>
+        <w:tab/>
+      </w:r>
+      <w:r>
+        <w:t>N</w:t>
+      </w:r>
+      <w:r>
+        <w:t xml:space="preserve">ein </w:t>
       </w:r>
       <w:r>
         <w:rPr>
           <w:noProof/>
           <w:lang w:eastAsia="de-DE"/>
         </w:rPr>
-        <mc:AlternateContent>
-          <mc:Choice Requires="wps">
-            <w:drawing>
-              <wp:anchor distT="0" distB="0" distL="114300" distR="114300" simplePos="0" relativeHeight="251666432" behindDoc="0" locked="0" layoutInCell="1" allowOverlap="1" wp14:anchorId="379AD09E" wp14:editId="4942112B">
-                <wp:simplePos x="0" y="0"/>
-                <wp:positionH relativeFrom="column">
-                  <wp:posOffset>1788795</wp:posOffset>
-                </wp:positionH>
-                <wp:positionV relativeFrom="paragraph">
-                  <wp:posOffset>34925</wp:posOffset>
-                </wp:positionV>
-                <wp:extent cx="168275" cy="163195"/>
-                <wp:effectExtent l="0" t="0" r="22225" b="27305"/>
-                <wp:wrapNone/>
-                <wp:docPr id="5" name="Rechteck 5"/>
-                <wp:cNvGraphicFramePr/>
-                <a:graphic xmlns:a="http://schemas.openxmlformats.org/drawingml/2006/main">
-                  <a:graphicData uri="http://schemas.microsoft.com/office/word/2010/wordprocessingShape">
-                    <wps:wsp>
-                      <wps:cNvSpPr/>
-                      <wps:spPr>
-                        <a:xfrm>
-                          <a:off x="0" y="0"/>
-                          <a:ext cx="168275" cy="163195"/>
-                        </a:xfrm>
-                        <a:prstGeom prst="rect">
-                          <a:avLst/>
-                        </a:prstGeom>
-                        <a:noFill/>
-                        <a:ln w="25400" cap="flat" cmpd="sng" algn="ctr">
-                          <a:solidFill>
-                            <a:sysClr val="windowText" lastClr="000000"/>
-                          </a:solidFill>
-                          <a:prstDash val="solid"/>
-                        </a:ln>
-                        <a:effectLst/>
-                      </wps:spPr>
-                      <wps:bodyPr rot="0" spcFirstLastPara="0" vertOverflow="overflow" horzOverflow="overflow" vert="horz" wrap="square" lIns="91440" tIns="45720" rIns="91440" bIns="45720" numCol="1" spcCol="0" rtlCol="0" fromWordArt="0" anchor="ctr" anchorCtr="0" forceAA="0" compatLnSpc="1">
-                        <a:prstTxWarp prst="textNoShape">
-                          <a:avLst/>
-                        </a:prstTxWarp>
-                        <a:noAutofit/>
-                      </wps:bodyPr>
-                    </wps:wsp>
-                  </a:graphicData>
-                </a:graphic>
-              </wp:anchor>
-            </w:drawing>
-          </mc:Choice>
-          <mc:Fallback>
-            <w:pict>
-              <v:rect w14:anchorId="6C26BFF5" id="Rechteck 5" o:spid="_x0000_s1026" style="position:absolute;margin-left:140.85pt;margin-top:2.75pt;width:13.25pt;height:12.85pt;z-index:251666432;visibility:visible;mso-wrap-style:square;mso-wrap-distance-left:9pt;mso-wrap-distance-top:0;mso-wrap-distance-right:9pt;mso-wrap-distance-bottom:0;mso-position-horizontal:absolute;mso-position-horizontal-relative:text;mso-position-vertical:absolute;mso-position-vertical-relative:text;v-text-anchor:middle" o:gfxdata="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" filled="f" strokecolor="windowText" strokeweight="2pt"/>
-            </w:pict>
-          </mc:Fallback>
-        </mc:AlternateContent>
-      </w:r>
-      <w:r>
-        <w:t>Impfbescheinigung</w:t>
-      </w:r>
-      <w:r>
-        <w:tab/>
-      </w:r>
-    </w:p>
-    <w:p/>
-    <w:p>
-      <w:r>
-        <w:t xml:space="preserve">Wurde eine durch </w:t>
-      </w:r>
-      <w:r>
-        <w:t>Impfbescheinigung</w:t>
-      </w:r>
-      <w:r>
-        <w:t xml:space="preserve"> nachgewiesene Schutzimpfung im Impfbuch nachgetragen?</w:t>
-      </w:r>
-    </w:p>
-    <w:p>
-      <w:r>
-        <w:t xml:space="preserve">Ja </w:t>
-      </w:r>
-      <w:r>
-        <w:rPr>
-          <w:noProof/>
-          <w:lang w:eastAsia="de-DE"/>
-        </w:rPr>
-        <w:drawing>
-          <wp:inline distT="0" distB="0" distL="0" distR="0" wp14:anchorId="06997B50" wp14:editId="491C53A0">
-            <wp:extent cx="194945" cy="189230"/>
-            <wp:effectExtent l="0" t="0" r="0" b="1270"/>
-            <wp:docPr id="8" name="Grafik 8"/>
-            <wp:cNvGraphicFramePr>
-              <a:graphicFrameLocks xmlns:a="http://schemas.openxmlformats.org/drawingml/2006/main" noChangeAspect="1"/>
-            </wp:cNvGraphicFramePr>
-            <a:graphic xmlns:a="http://schemas.openxmlformats.org/drawingml/2006/main">
-              <a:graphicData uri="http://schemas.openxmlformats.org/drawingml/2006/picture">
-                <pic:pic xmlns:pic="http://schemas.openxmlformats.org/drawingml/2006/picture">
-                  <pic:nvPicPr>
-                    <pic:cNvPr id="0" name="Picture 2"/>
-                    <pic:cNvPicPr>
-                      <a:picLocks noChangeAspect="1" noChangeArrowheads="1"/>
-                    </pic:cNvPicPr>
-                  </pic:nvPicPr>
-                  <pic:blipFill>
-                    <a:blip r:embed="rId7">
-                      <a:extLst>
-                        <a:ext uri="{28A0092B-C50C-407E-A947-70E740481C1C}">
-                          <a14:useLocalDpi xmlns:a14="http://schemas.microsoft.com/office/drawing/2010/main" val="0"/>
-                        </a:ext>
-                      </a:extLst>
-                    </a:blip>
-                    <a:srcRect/>
-                    <a:stretch>
-                      <a:fillRect/>
-                    </a:stretch>
-                  </pic:blipFill>
-                  <pic:spPr bwMode="auto">
-                    <a:xfrm>
-                      <a:off x="0" y="0"/>
-                      <a:ext cx="194945" cy="189230"/>
-                    </a:xfrm>
-                    <a:prstGeom prst="rect">
-                      <a:avLst/>
-                    </a:prstGeom>
-                    <a:noFill/>
-                  </pic:spPr>
-                </pic:pic>
-              </a:graphicData>
-            </a:graphic>
-          </wp:inline>
-        </w:drawing>
-      </w:r>
-      <w:r>
-        <w:tab/>
-      </w:r>
-      <w:r>
-        <w:tab/>
-        <w:t xml:space="preserve">nein </w:t>
-      </w:r>
-      <w:r>
-        <w:rPr>
-          <w:noProof/>
-          <w:lang w:eastAsia="de-DE"/>
-        </w:rPr>
-        <w:drawing>
-          <wp:inline distT="0" distB="0" distL="0" distR="0" wp14:anchorId="5EC0F75E" wp14:editId="2BDEAD9D">
-            <wp:extent cx="194945" cy="189230"/>
-            <wp:effectExtent l="0" t="0" r="0" b="1270"/>
-            <wp:docPr id="11" name="Grafik 11"/>
-            <wp:cNvGraphicFramePr>
-              <a:graphicFrameLocks xmlns:a="http://schemas.openxmlformats.org/drawingml/2006/main" noChangeAspect="1"/>
-            </wp:cNvGraphicFramePr>
-            <a:graphic xmlns:a="http://schemas.openxmlformats.org/drawingml/2006/main">
-              <a:graphicData uri="http://schemas.openxmlformats.org/drawingml/2006/picture">
-                <pic:pic xmlns:pic="http://schemas.openxmlformats.org/drawingml/2006/picture">
-                  <pic:nvPicPr>
-                    <pic:cNvPr id="0" name="Picture 5"/>
-                    <pic:cNvPicPr>
-                      <a:picLocks noChangeAspect="1" noChangeArrowheads="1"/>
-                    </pic:cNvPicPr>
-                  </pic:nvPicPr>
-                  <pic:blipFill>
-                    <a:blip r:embed="rId7">
-                      <a:extLst>
-                        <a:ext uri="{28A0092B-C50C-407E-A947-70E740481C1C}">
-                          <a14:useLocalDpi xmlns:a14="http://schemas.microsoft.com/office/drawing/2010/main" val="0"/>
-                        </a:ext>
-                      </a:extLst>
-                    </a:blip>
-                    <a:srcRect/>
-                    <a:stretch>
-                      <a:fillRect/>
-                    </a:stretch>
-                  </pic:blipFill>
-                  <pic:spPr bwMode="auto">
-                    <a:xfrm>
-                      <a:off x="0" y="0"/>
-                      <a:ext cx="194945" cy="189230"/>
-                    </a:xfrm>
-                    <a:prstGeom prst="rect">
-                      <a:avLst/>
-                    </a:prstGeom>
-                    <a:noFill/>
-                  </pic:spPr>
-                </pic:pic>
-              </a:graphicData>
-            </a:graphic>
-          </wp:inline>
-        </w:drawing>
+        <w:t>[    ]</w:t>
       </w:r>
     </w:p>
     <w:p/>

</xml_diff>